<commit_message>
Organiseret Brainstorm-mappen, og opdateret dokumentet over datoer for gruppens fælles brainstorms.
</commit_message>
<xml_diff>
--- a/Brainstorm/Brainstorms.docx
+++ b/Brainstorm/Brainstorms.docx
@@ -15,13 +15,8 @@
           <w:numId w:val="1"/>
         </w:numPr>
       </w:pPr>
-      <w:proofErr w:type="spellStart"/>
       <w:r>
-        <w:t>Use</w:t>
-      </w:r>
-      <w:proofErr w:type="spellEnd"/>
-      <w:r>
-        <w:t xml:space="preserve"> cases</w:t>
+        <w:t>Use cases</w:t>
       </w:r>
     </w:p>
     <w:p>
@@ -84,7 +79,16 @@
         <w:t>Personlige præferencer (hvad ønsker vi at arbejde med?)</w:t>
       </w:r>
     </w:p>
+    <w:p/>
     <w:p>
+      <w:r>
+        <w:t>19-02-2015:</w:t>
+      </w:r>
+    </w:p>
+    <w:p>
+      <w:r>
+        <w:t>Ikke-funktionelle krav</w:t>
+      </w:r>
       <w:bookmarkStart w:id="0" w:name="_GoBack"/>
       <w:bookmarkEnd w:id="0"/>
     </w:p>

</xml_diff>